<commit_message>
ks on hw AES full finished
</commit_message>
<xml_diff>
--- a/doc_bootstrapping.docx
+++ b/doc_bootstrapping.docx
@@ -13313,7 +13313,23 @@
           <w:sz w:val="24"/>
           <w:szCs w:val="24"/>
         </w:rPr>
-        <w:t xml:space="preserve"> needed is 36 for 100 number of boot</w:t>
+        <w:t xml:space="preserve"> needed is </w:t>
+      </w:r>
+      <w:bookmarkStart w:id="0" w:name="_GoBack"/>
+      <w:r>
+        <w:rPr>
+          <w:sz w:val="24"/>
+          <w:szCs w:val="24"/>
+        </w:rPr>
+        <w:t>36</w:t>
+      </w:r>
+      <w:bookmarkEnd w:id="0"/>
+      <w:r>
+        <w:rPr>
+          <w:sz w:val="24"/>
+          <w:szCs w:val="24"/>
+        </w:rPr>
+        <w:t xml:space="preserve"> for 100 number of boot</w:t>
       </w:r>
     </w:p>
     <w:p>
@@ -13757,38 +13773,22 @@
           <w:szCs w:val="36"/>
         </w:rPr>
         <w:lastRenderedPageBreak/>
-        <w:t xml:space="preserve">Experiment on DPAD AES </w:t>
-      </w:r>
-      <w:r>
-        <w:rPr>
-          <w:b/>
-          <w:color w:val="C00000"/>
-          <w:sz w:val="36"/>
-          <w:szCs w:val="36"/>
-        </w:rPr>
-        <w:t>protected version</w:t>
-      </w:r>
-    </w:p>
-    <w:p>
-      <w:pPr>
-        <w:rPr>
-          <w:sz w:val="24"/>
-          <w:szCs w:val="24"/>
-        </w:rPr>
-      </w:pPr>
-      <w:r>
-        <w:rPr>
-          <w:sz w:val="24"/>
-          <w:szCs w:val="24"/>
-        </w:rPr>
-        <w:t>Use the sample-</w:t>
-      </w:r>
-      <w:r>
-        <w:rPr>
-          <w:sz w:val="24"/>
-          <w:szCs w:val="24"/>
-        </w:rPr>
-        <w:t>83(</w:t>
+        <w:t>Experiment on DPAD AES protected version</w:t>
+      </w:r>
+    </w:p>
+    <w:p>
+      <w:pPr>
+        <w:rPr>
+          <w:sz w:val="24"/>
+          <w:szCs w:val="24"/>
+        </w:rPr>
+      </w:pPr>
+      <w:r>
+        <w:rPr>
+          <w:sz w:val="24"/>
+          <w:szCs w:val="24"/>
+        </w:rPr>
+        <w:t>Use the sample-83(</w:t>
       </w:r>
       <w:proofErr w:type="spellStart"/>
       <w:r>
@@ -13899,16 +13899,22 @@
           <w:szCs w:val="24"/>
         </w:rPr>
       </w:pPr>
-      <w:bookmarkStart w:id="0" w:name="_GoBack"/>
-      <w:bookmarkEnd w:id="0"/>
-    </w:p>
-    <w:p>
-      <w:pPr>
-        <w:rPr>
-          <w:sz w:val="24"/>
-          <w:szCs w:val="24"/>
-        </w:rPr>
-      </w:pPr>
+    </w:p>
+    <w:p>
+      <w:pPr>
+        <w:rPr>
+          <w:sz w:val="24"/>
+          <w:szCs w:val="24"/>
+        </w:rPr>
+      </w:pPr>
+      <w:r>
+        <w:rPr>
+          <w:noProof/>
+          <w:sz w:val="24"/>
+          <w:szCs w:val="24"/>
+        </w:rPr>
+        <w:tab/>
+      </w:r>
       <w:r>
         <w:rPr>
           <w:noProof/>
@@ -13987,14 +13993,7 @@
           <w:sz w:val="24"/>
           <w:szCs w:val="24"/>
         </w:rPr>
-        <w:t xml:space="preserve"> needed is 420</w:t>
-      </w:r>
-      <w:r>
-        <w:rPr>
-          <w:sz w:val="24"/>
-          <w:szCs w:val="24"/>
-        </w:rPr>
-        <w:t xml:space="preserve"> for 100 number of boot</w:t>
+        <w:t xml:space="preserve"> needed is 420 for 100 number of boot</w:t>
       </w:r>
     </w:p>
     <w:sectPr>

</xml_diff>